<commit_message>
Solve the  imcompatibility between blat and Windows10
</commit_message>
<xml_diff>
--- a/AGEseq_Readme.docx
+++ b/AGEseq_Readme.docx
@@ -266,15 +266,7 @@
       </w:r>
       <w:proofErr w:type="spellEnd"/>
       <w:r>
-        <w:t xml:space="preserve"> compares </w:t>
-      </w:r>
-      <w:proofErr w:type="spellStart"/>
-      <w:r>
-        <w:t>amplicon</w:t>
-      </w:r>
-      <w:proofErr w:type="spellEnd"/>
-      <w:r>
-        <w:t xml:space="preserve"> sequences with </w:t>
+        <w:t xml:space="preserve"> compares amplicon sequences with </w:t>
       </w:r>
       <w:r>
         <w:t>expected</w:t>
@@ -292,15 +284,7 @@
         <w:t>equences</w:t>
       </w:r>
       <w:r>
-        <w:t xml:space="preserve"> and finds the insertion/deletion sites in the </w:t>
-      </w:r>
-      <w:proofErr w:type="spellStart"/>
-      <w:r>
-        <w:t>amplicon</w:t>
-      </w:r>
-      <w:proofErr w:type="spellEnd"/>
-      <w:r>
-        <w:t xml:space="preserve"> sequences.</w:t>
+        <w:t xml:space="preserve"> and finds the insertion/deletion sites in the amplicon sequences.</w:t>
       </w:r>
       <w:r>
         <w:t xml:space="preserve"> </w:t>
@@ -367,15 +351,7 @@
         <w:t>)</w:t>
       </w:r>
       <w:r>
-        <w:t xml:space="preserve"> and </w:t>
-      </w:r>
-      <w:proofErr w:type="spellStart"/>
-      <w:r>
-        <w:t>GitHub</w:t>
-      </w:r>
-      <w:proofErr w:type="spellEnd"/>
-      <w:r>
-        <w:t xml:space="preserve"> (</w:t>
+        <w:t xml:space="preserve"> and GitHub (</w:t>
       </w:r>
       <w:hyperlink r:id="rId7" w:history="1">
         <w:r>
@@ -653,7 +629,27 @@
           <w:sz w:val="16"/>
           <w:szCs w:val="16"/>
         </w:rPr>
-        <w:t xml:space="preserve"> /i C:\dirctory\to\ActivePerl-XXX-MSWin32XXX.msi</w:t>
+        <w:t xml:space="preserve"> /</w:t>
+      </w:r>
+      <w:proofErr w:type="spellStart"/>
+      <w:r>
+        <w:rPr>
+          <w:rFonts w:eastAsia="Times New Roman" w:cs="Courier New"/>
+          <w:color w:val="000000"/>
+          <w:sz w:val="16"/>
+          <w:szCs w:val="16"/>
+        </w:rPr>
+        <w:t>i</w:t>
+      </w:r>
+      <w:proofErr w:type="spellEnd"/>
+      <w:r>
+        <w:rPr>
+          <w:rFonts w:eastAsia="Times New Roman" w:cs="Courier New"/>
+          <w:color w:val="000000"/>
+          <w:sz w:val="16"/>
+          <w:szCs w:val="16"/>
+        </w:rPr>
+        <w:t xml:space="preserve"> C:\dirctory\to\ActivePerl-XXX-MSWin32XXX.msi</w:t>
       </w:r>
       <w:r>
         <w:rPr>
@@ -977,6 +973,9 @@
       <w:r>
         <w:t>a) Windows</w:t>
       </w:r>
+      <w:r>
+        <w:t xml:space="preserve"> 10</w:t>
+      </w:r>
       <w:proofErr w:type="gramStart"/>
       <w:r>
         <w:t>:</w:t>
@@ -984,7 +983,22 @@
       <w:proofErr w:type="gramEnd"/>
       <w:r>
         <w:br/>
-        <w:t xml:space="preserve">Download blat_windows.zip from </w:t>
+        <w:t>Download blat_</w:t>
+      </w:r>
+      <w:r>
+        <w:rPr>
+          <w:color w:val="FF0000"/>
+        </w:rPr>
+        <w:t>windows</w:t>
+      </w:r>
+      <w:r>
+        <w:rPr>
+          <w:color w:val="FF0000"/>
+        </w:rPr>
+        <w:t>10</w:t>
+      </w:r>
+      <w:r>
+        <w:t xml:space="preserve">.zip from </w:t>
       </w:r>
       <w:hyperlink r:id="rId10" w:history="1">
         <w:r>
@@ -1052,13 +1066,112 @@
         <w:pStyle w:val="ListParagraph"/>
         <w:spacing w:after="0" w:line="240" w:lineRule="auto"/>
         <w:ind w:left="360"/>
+      </w:pPr>
+      <w:r>
+        <w:t>b</w:t>
+      </w:r>
+      <w:r>
+        <w:t>) Windows</w:t>
+      </w:r>
+      <w:r>
+        <w:t xml:space="preserve"> </w:t>
+      </w:r>
+      <w:r>
+        <w:rPr>
+          <w:color w:val="FF0000"/>
+        </w:rPr>
+        <w:t xml:space="preserve">XP, 7, </w:t>
+      </w:r>
+      <w:proofErr w:type="gramStart"/>
+      <w:r>
+        <w:rPr>
+          <w:color w:val="FF0000"/>
+        </w:rPr>
+        <w:t>8</w:t>
+      </w:r>
+      <w:bookmarkStart w:id="0" w:name="_GoBack"/>
+      <w:bookmarkEnd w:id="0"/>
+      <w:r>
+        <w:br/>
+        <w:t>Download blat_</w:t>
+      </w:r>
+      <w:r>
+        <w:rPr>
+          <w:color w:val="FF0000"/>
+        </w:rPr>
+        <w:t>windows</w:t>
+      </w:r>
+      <w:r>
+        <w:t xml:space="preserve">.zip from </w:t>
+      </w:r>
+      <w:hyperlink r:id="rId11" w:history="1">
+        <w:r>
+          <w:rPr>
+            <w:rStyle w:val="Hyperlink"/>
+          </w:rPr>
+          <w:t>http://aspendb.uga.edu/downloads</w:t>
+        </w:r>
+        <w:proofErr w:type="gramEnd"/>
+      </w:hyperlink>
+    </w:p>
+    <w:p>
+      <w:pPr>
+        <w:pStyle w:val="ListParagraph"/>
+        <w:spacing w:after="0" w:line="240" w:lineRule="auto"/>
+        <w:ind w:left="360"/>
+      </w:pPr>
+      <w:r>
+        <w:t xml:space="preserve">Unzip the directory and copy the </w:t>
+      </w:r>
+      <w:r>
+        <w:t xml:space="preserve">blat.exe and </w:t>
+      </w:r>
+      <w:r>
+        <w:t>cygwin1.dll</w:t>
+      </w:r>
+      <w:r>
+        <w:t xml:space="preserve"> files </w:t>
+      </w:r>
+      <w:r>
+        <w:t xml:space="preserve">into </w:t>
+      </w:r>
+      <w:r>
+        <w:t xml:space="preserve">the </w:t>
+      </w:r>
+      <w:proofErr w:type="spellStart"/>
+      <w:r>
+        <w:t>AGEseq</w:t>
+      </w:r>
+      <w:proofErr w:type="spellEnd"/>
+      <w:r>
+        <w:t xml:space="preserve"> </w:t>
+      </w:r>
+      <w:r>
+        <w:t>working directory.</w:t>
+      </w:r>
+    </w:p>
+    <w:p>
+      <w:pPr>
+        <w:pStyle w:val="ListParagraph"/>
+        <w:spacing w:after="0" w:line="240" w:lineRule="auto"/>
+        <w:ind w:left="360"/>
+      </w:pPr>
+    </w:p>
+    <w:p>
+      <w:pPr>
+        <w:pStyle w:val="ListParagraph"/>
+        <w:spacing w:after="0" w:line="240" w:lineRule="auto"/>
+        <w:ind w:left="360"/>
         <w:rPr>
           <w:rFonts w:eastAsia="Times New Roman" w:cs="Courier New"/>
           <w:color w:val="000000"/>
         </w:rPr>
       </w:pPr>
       <w:r>
-        <w:t>b) Other system</w:t>
+        <w:t>c</w:t>
+      </w:r>
+      <w:r>
+        <w:t>) Other system</w:t>
       </w:r>
       <w:r>
         <w:t>s</w:t>
@@ -1085,7 +1198,7 @@
         </w:rPr>
         <w:t xml:space="preserve">: </w:t>
       </w:r>
-      <w:hyperlink r:id="rId11" w:history="1">
+      <w:hyperlink r:id="rId12" w:history="1">
         <w:r>
           <w:rPr>
             <w:rStyle w:val="Hyperlink"/>
@@ -1510,25 +1623,13 @@
         <w:spacing w:after="0" w:line="240" w:lineRule="auto"/>
       </w:pPr>
       <w:r>
-        <w:lastRenderedPageBreak/>
-        <w:t xml:space="preserve">The </w:t>
-      </w:r>
-      <w:proofErr w:type="spellStart"/>
-      <w:r>
-        <w:t>amplicon</w:t>
-      </w:r>
-      <w:proofErr w:type="spellEnd"/>
-      <w:r>
-        <w:t xml:space="preserve"> </w:t>
+        <w:t xml:space="preserve">The amplicon </w:t>
       </w:r>
       <w:r>
         <w:t>sequence</w:t>
       </w:r>
       <w:r>
-        <w:t xml:space="preserve">s </w:t>
-      </w:r>
-      <w:r>
-        <w:t xml:space="preserve">need to be put into the </w:t>
+        <w:t xml:space="preserve">s need to be put into the </w:t>
       </w:r>
       <w:r>
         <w:t>“reads”</w:t>
@@ -1721,15 +1822,7 @@
       </w:r>
       <w:proofErr w:type="spellEnd"/>
       <w:r>
-        <w:t>, .</w:t>
-      </w:r>
-      <w:proofErr w:type="spellStart"/>
-      <w:r>
-        <w:t>fa</w:t>
-      </w:r>
-      <w:proofErr w:type="spellEnd"/>
-      <w:r>
-        <w:t>, .</w:t>
+        <w:t>, .fa, .</w:t>
       </w:r>
       <w:proofErr w:type="spellStart"/>
       <w:r>
@@ -2294,15 +2387,7 @@
         <w:t xml:space="preserve"> </w:t>
       </w:r>
       <w:r>
-        <w:t xml:space="preserve">It is not necessary to use the whole </w:t>
-      </w:r>
-      <w:proofErr w:type="spellStart"/>
-      <w:r>
-        <w:t>amplicon</w:t>
-      </w:r>
-      <w:proofErr w:type="spellEnd"/>
-      <w:r>
-        <w:t xml:space="preserve"> sequences if they are longer than the sequencing length.  We routinely use 100-150 </w:t>
+        <w:t xml:space="preserve">It is not necessary to use the whole amplicon sequences if they are longer than the sequencing length.  We routinely use 100-150 </w:t>
       </w:r>
       <w:proofErr w:type="gramStart"/>
       <w:r>
@@ -2337,15 +2422,7 @@
         <w:t xml:space="preserve">Sequences of potential off-target sites can also be </w:t>
       </w:r>
       <w:r>
-        <w:t xml:space="preserve">included, if your </w:t>
-      </w:r>
-      <w:proofErr w:type="spellStart"/>
-      <w:r>
-        <w:t>amplicon</w:t>
-      </w:r>
-      <w:proofErr w:type="spellEnd"/>
-      <w:r>
-        <w:t xml:space="preserve"> primers were designed to amplify homologous genes</w:t>
+        <w:t>included, if your amplicon primers were designed to amplify homologous genes</w:t>
       </w:r>
       <w:r>
         <w:t xml:space="preserve">. </w:t>
@@ -2646,6 +2723,7 @@
         <w:spacing w:after="0" w:line="240" w:lineRule="auto"/>
       </w:pPr>
       <w:r>
+        <w:lastRenderedPageBreak/>
         <w:t xml:space="preserve">The command to run </w:t>
       </w:r>
       <w:proofErr w:type="spellStart"/>
@@ -2829,7 +2907,6 @@
         <w:spacing w:after="0" w:line="240" w:lineRule="auto"/>
       </w:pPr>
       <w:r>
-        <w:lastRenderedPageBreak/>
         <w:t xml:space="preserve">The first two inputs are required and </w:t>
       </w:r>
       <w:r>
@@ -3522,7 +3599,6 @@
           <w:noProof/>
           <w:sz w:val="8"/>
           <w:szCs w:val="8"/>
-          <w:lang w:eastAsia="en-US"/>
         </w:rPr>
         <mc:AlternateContent>
           <mc:Choice Requires="wps">
@@ -3605,7 +3681,6 @@
           <w:noProof/>
           <w:sz w:val="8"/>
           <w:szCs w:val="8"/>
-          <w:lang w:eastAsia="en-US"/>
         </w:rPr>
         <mc:AlternateContent>
           <mc:Choice Requires="wps">
@@ -3694,7 +3769,6 @@
       <w:r>
         <w:rPr>
           <w:noProof/>
-          <w:lang w:eastAsia="en-US"/>
         </w:rPr>
         <w:drawing>
           <wp:inline distT="0" distB="0" distL="0" distR="0" wp14:anchorId="2DDD1EC8" wp14:editId="621CC5DB">
@@ -3714,7 +3788,7 @@
                     </pic:cNvPicPr>
                   </pic:nvPicPr>
                   <pic:blipFill rotWithShape="1">
-                    <a:blip r:embed="rId12" cstate="print">
+                    <a:blip r:embed="rId13" cstate="print">
                       <a:extLst>
                         <a:ext uri="{28A0092B-C50C-407E-A947-70E740481C1C}">
                           <a14:useLocalDpi xmlns:a14="http://schemas.microsoft.com/office/drawing/2010/main" val="0"/>
@@ -3761,6 +3835,7 @@
         <w:ind w:left="540"/>
       </w:pPr>
       <w:r>
+        <w:lastRenderedPageBreak/>
         <w:t>INPUT</w:t>
       </w:r>
       <w:r>
@@ -3858,15 +3933,7 @@
       </w:r>
       <w:proofErr w:type="spellEnd"/>
       <w:r>
-        <w:t xml:space="preserve">: </w:t>
-      </w:r>
-      <w:proofErr w:type="spellStart"/>
-      <w:r>
-        <w:t>Amplicon</w:t>
-      </w:r>
-      <w:proofErr w:type="spellEnd"/>
-      <w:r>
-        <w:t xml:space="preserve"> sequence mapped to the target sequence in C.</w:t>
+        <w:t>: Amplicon sequence mapped to the target sequence in C.</w:t>
       </w:r>
     </w:p>
     <w:p>
@@ -3883,7 +3950,6 @@
         <w:ind w:left="540"/>
       </w:pPr>
       <w:r>
-        <w:lastRenderedPageBreak/>
         <w:t>Read#: Number of reads shown in D.</w:t>
       </w:r>
     </w:p>
@@ -3909,10 +3975,7 @@
         <w:t xml:space="preserve">: </w:t>
       </w:r>
       <w:r>
-        <w:t xml:space="preserve">Target sequence displayed according to its alignment with the read </w:t>
-      </w:r>
-      <w:r>
-        <w:t>sequence</w:t>
+        <w:t>Target sequence displayed according to its alignment with the read sequence</w:t>
       </w:r>
       <w:r>
         <w:t>.</w:t>
@@ -3939,19 +4002,11 @@
       <w:r>
         <w:t xml:space="preserve">: </w:t>
       </w:r>
-      <w:proofErr w:type="spellStart"/>
-      <w:r>
-        <w:t>Amplicon</w:t>
-      </w:r>
-      <w:proofErr w:type="spellEnd"/>
-      <w:r>
-        <w:t xml:space="preserve"> sequence </w:t>
-      </w:r>
-      <w:r>
-        <w:t>displayed according to its alignment with the target sequence</w:t>
-      </w:r>
-      <w:r>
-        <w:t>.  Dashes are introduce</w:t>
+      <w:r>
+        <w:t xml:space="preserve">Amplicon sequence </w:t>
+      </w:r>
+      <w:r>
+        <w:t>displayed according to its alignment with the target sequence.  Dashes are introduce</w:t>
       </w:r>
       <w:r>
         <w:t>d</w:t>
@@ -4061,10 +4116,7 @@
         <w:t>strange editing”</w:t>
       </w:r>
       <w:r>
-        <w:t xml:space="preserve"> and manual inspection for those events is necessary. The raw sequences can be </w:t>
-      </w:r>
-      <w:r>
-        <w:t>extracted from the “reads” folder using “</w:t>
+        <w:t xml:space="preserve"> and manual inspection for those events is necessary. The raw sequences can be extracted from the “reads” folder using “</w:t>
       </w:r>
       <w:proofErr w:type="spellStart"/>
       <w:r>
@@ -4083,10 +4135,7 @@
       </w:r>
       <w:proofErr w:type="spellEnd"/>
       <w:r>
-        <w:t xml:space="preserve"> </w:t>
-      </w:r>
-      <w:r>
-        <w:t xml:space="preserve">output (it may be necessary to use reverse complementary sequence). In some cases, additional bench experiments involving cloning and sequencing may be necessary to identify the exact editing patterns. </w:t>
+        <w:t xml:space="preserve"> output (it may be necessary to use reverse complementary sequence). In some cases, additional bench experiments involving cloning and sequencing may be necessary to identify the exact editing patterns. </w:t>
       </w:r>
     </w:p>
     <w:p>
@@ -4293,7 +4342,6 @@
           <w:noProof/>
           <w:sz w:val="8"/>
           <w:szCs w:val="8"/>
-          <w:lang w:eastAsia="en-US"/>
         </w:rPr>
         <w:drawing>
           <wp:inline distT="0" distB="0" distL="0" distR="0" wp14:anchorId="179DE436" wp14:editId="0E6F200D">
@@ -4313,7 +4361,7 @@
                     </pic:cNvPicPr>
                   </pic:nvPicPr>
                   <pic:blipFill rotWithShape="1">
-                    <a:blip r:embed="rId13" cstate="print">
+                    <a:blip r:embed="rId14" cstate="print">
                       <a:extLst>
                         <a:ext uri="{28A0092B-C50C-407E-A947-70E740481C1C}">
                           <a14:useLocalDpi xmlns:a14="http://schemas.microsoft.com/office/drawing/2010/main" val="0"/>
@@ -4739,10 +4787,7 @@
         <w:t xml:space="preserve">or other similar programs </w:t>
       </w:r>
       <w:r>
-        <w:t xml:space="preserve">concerning inconsistent </w:t>
-      </w:r>
-      <w:r>
-        <w:t>handling of gaps</w:t>
+        <w:t>concerning inconsistent handling of gaps</w:t>
       </w:r>
       <w:r>
         <w:t xml:space="preserve"> in the presence of </w:t>
@@ -4765,7 +4810,11 @@
         <w:t xml:space="preserve">the </w:t>
       </w:r>
       <w:r>
-        <w:t>user manually inspect</w:t>
+        <w:t xml:space="preserve">user </w:t>
+      </w:r>
+      <w:r>
+        <w:lastRenderedPageBreak/>
+        <w:t>manually inspect</w:t>
       </w:r>
       <w:r>
         <w:t>s</w:t>
@@ -4844,39 +4893,32 @@
         <w:spacing w:after="0" w:line="240" w:lineRule="auto"/>
       </w:pPr>
       <w:r>
-        <w:lastRenderedPageBreak/>
         <w:t xml:space="preserve">Sequence errors </w:t>
       </w:r>
       <w:r>
-        <w:t xml:space="preserve">can be introduced during </w:t>
+        <w:t>can be introduced during a</w:t>
+      </w:r>
+      <w:r>
+        <w:t xml:space="preserve">mplicon library preparation </w:t>
+      </w:r>
+      <w:r>
+        <w:t>and</w:t>
+      </w:r>
+      <w:r>
+        <w:t xml:space="preserve"> sequencing </w:t>
+      </w:r>
+      <w:r>
+        <w:t>that involve PCR, or by base-calling algorithms.  These errors will appear as SNPs</w:t>
+      </w:r>
+      <w:r>
+        <w:t>/</w:t>
       </w:r>
       <w:proofErr w:type="spellStart"/>
       <w:r>
-        <w:t>a</w:t>
-      </w:r>
-      <w:r>
-        <w:t>mplicon</w:t>
+        <w:t>indels</w:t>
       </w:r>
       <w:proofErr w:type="spellEnd"/>
       <w:r>
-        <w:t xml:space="preserve"> library preparation </w:t>
-      </w:r>
-      <w:r>
-        <w:t>and</w:t>
-      </w:r>
-      <w:r>
-        <w:t xml:space="preserve"> sequencing </w:t>
-      </w:r>
-      <w:r>
-        <w:t xml:space="preserve">that involve </w:t>
-      </w:r>
-      <w:r>
-        <w:t>PCR, or by base-calling algorithms.  These errors will appear as SNPs</w:t>
-      </w:r>
-      <w:r>
-        <w:t>/indels</w:t>
-      </w:r>
-      <w:r>
         <w:t xml:space="preserve"> in the </w:t>
       </w:r>
       <w:proofErr w:type="spellStart"/>
@@ -5063,13 +5105,7 @@
         <w:t xml:space="preserve"> </w:t>
       </w:r>
       <w:r>
-        <w:t xml:space="preserve">be </w:t>
-      </w:r>
-      <w:r>
-        <w:t>consider</w:t>
-      </w:r>
-      <w:r>
-        <w:t>ed</w:t>
+        <w:t>be considered</w:t>
       </w:r>
       <w:r>
         <w:t>.</w:t>
@@ -5090,10 +5126,7 @@
         <w:spacing w:after="0" w:line="240" w:lineRule="auto"/>
       </w:pPr>
       <w:r>
-        <w:t xml:space="preserve">Unusual genome editing </w:t>
-      </w:r>
-      <w:r>
-        <w:t>events may not be detected using the default settings, since sequence alignment quality is usually lower for those cases.  To improve their detection, users may relax the mismatch cutoff (</w:t>
+        <w:t>Unusual genome editing events may not be detected using the default settings, since sequence alignment quality is usually lower for those cases.  To improve their detection, users may relax the mismatch cutoff (</w:t>
       </w:r>
       <w:r>
         <w:t>$</w:t>
@@ -5134,8 +5167,6 @@
       <w:pPr>
         <w:spacing w:after="0" w:line="240" w:lineRule="auto"/>
       </w:pPr>
-      <w:bookmarkStart w:id="0" w:name="_GoBack"/>
-      <w:bookmarkEnd w:id="0"/>
     </w:p>
     <w:p>
       <w:pPr>
@@ -5158,10 +5189,7 @@
         <w:t xml:space="preserve"> detection frequency for each allele should be re-calculated by summing the total read counts from both alleles as the denominator.  See </w:t>
       </w:r>
       <w:r>
-        <w:t xml:space="preserve">the table below as an example (information re-calculated </w:t>
-      </w:r>
-      <w:r>
-        <w:t>from read summary shown in the second screenshot above).</w:t>
+        <w:t>the table below as an example (information re-calculated from read summary shown in the second screenshot above).</w:t>
       </w:r>
     </w:p>
     <w:p>

</xml_diff>